<commit_message>
multi resume support added
</commit_message>
<xml_diff>
--- a/py_res_helper/templates/Ahmed_Qureshi_Admin_Clerk_Resume_Template.docx
+++ b/py_res_helper/templates/Ahmed_Qureshi_Admin_Clerk_Resume_Template.docx
@@ -312,73 +312,7 @@
                 <w:lang w:val="en-AU" w:eastAsia="en-AU"/>
               </w:rPr>
               <w:drawing>
-                <wp:anchor distT="0" distB="0" distL="114300" distR="114300" simplePos="0" relativeHeight="251814912" behindDoc="0" locked="0" layoutInCell="1" allowOverlap="1" wp14:anchorId="46B6D417" wp14:editId="6EF3543D">
-                  <wp:simplePos x="0" y="0"/>
-                  <wp:positionH relativeFrom="column">
-                    <wp:posOffset>12065</wp:posOffset>
-                  </wp:positionH>
-                  <wp:positionV relativeFrom="paragraph">
-                    <wp:posOffset>236855</wp:posOffset>
-                  </wp:positionV>
-                  <wp:extent cx="245745" cy="245745"/>
-                  <wp:effectExtent l="0" t="0" r="1905" b="1905"/>
-                  <wp:wrapNone/>
-                  <wp:docPr id="636222950" name="Graphic 636222950" descr="Daily calendar with solid fill"/>
-                  <wp:cNvGraphicFramePr>
-                    <a:graphicFrameLocks xmlns:a="http://schemas.openxmlformats.org/drawingml/2006/main" noChangeAspect="1"/>
-                  </wp:cNvGraphicFramePr>
-                  <a:graphic xmlns:a="http://schemas.openxmlformats.org/drawingml/2006/main">
-                    <a:graphicData uri="http://schemas.openxmlformats.org/drawingml/2006/picture">
-                      <pic:pic xmlns:pic="http://schemas.openxmlformats.org/drawingml/2006/picture">
-                        <pic:nvPicPr>
-                          <pic:cNvPr id="2" name="Graphic 2" descr="Daily calendar with solid fill"/>
-                          <pic:cNvPicPr/>
-                        </pic:nvPicPr>
-                        <pic:blipFill>
-                          <a:blip r:embed="rId15" cstate="print">
-                            <a:extLst>
-                              <a:ext uri="{28A0092B-C50C-407E-A947-70E740481C1C}">
-                                <a14:useLocalDpi xmlns:a14="http://schemas.microsoft.com/office/drawing/2010/main" val="0"/>
-                              </a:ext>
-                              <a:ext uri="{96DAC541-7B7A-43D3-8B79-37D633B846F1}">
-                                <asvg:svgBlip xmlns:asvg="http://schemas.microsoft.com/office/drawing/2016/SVG/main" r:embed="rId16"/>
-                              </a:ext>
-                            </a:extLst>
-                          </a:blip>
-                          <a:stretch>
-                            <a:fillRect/>
-                          </a:stretch>
-                        </pic:blipFill>
-                        <pic:spPr>
-                          <a:xfrm>
-                            <a:off x="0" y="0"/>
-                            <a:ext cx="245745" cy="245745"/>
-                          </a:xfrm>
-                          <a:prstGeom prst="rect">
-                            <a:avLst/>
-                          </a:prstGeom>
-                        </pic:spPr>
-                      </pic:pic>
-                    </a:graphicData>
-                  </a:graphic>
-                  <wp14:sizeRelH relativeFrom="margin">
-                    <wp14:pctWidth>0</wp14:pctWidth>
-                  </wp14:sizeRelH>
-                  <wp14:sizeRelV relativeFrom="margin">
-                    <wp14:pctHeight>0</wp14:pctHeight>
-                  </wp14:sizeRelV>
-                </wp:anchor>
-              </w:drawing>
-            </w:r>
-            <w:r>
-              <w:rPr>
-                <w:noProof/>
-                <w:sz w:val="22"/>
-                <w:szCs w:val="28"/>
-                <w:lang w:val="en-AU" w:eastAsia="en-AU"/>
-              </w:rPr>
-              <w:drawing>
-                <wp:anchor distT="0" distB="0" distL="114300" distR="114300" simplePos="0" relativeHeight="251813888" behindDoc="0" locked="0" layoutInCell="1" allowOverlap="1" wp14:anchorId="07F398DB" wp14:editId="273BC43B">
+                <wp:anchor distT="0" distB="0" distL="114300" distR="114300" simplePos="0" relativeHeight="251813888" behindDoc="0" locked="0" layoutInCell="1" allowOverlap="1" wp14:anchorId="07F398DB" wp14:editId="76F3F3BA">
                   <wp:simplePos x="0" y="0"/>
                   <wp:positionH relativeFrom="column">
                     <wp:posOffset>13335</wp:posOffset>
@@ -401,13 +335,13 @@
                           <pic:cNvPicPr/>
                         </pic:nvPicPr>
                         <pic:blipFill>
-                          <a:blip r:embed="rId17" cstate="print">
+                          <a:blip r:embed="rId15" cstate="print">
                             <a:extLst>
                               <a:ext uri="{28A0092B-C50C-407E-A947-70E740481C1C}">
                                 <a14:useLocalDpi xmlns:a14="http://schemas.microsoft.com/office/drawing/2010/main" val="0"/>
                               </a:ext>
                               <a:ext uri="{96DAC541-7B7A-43D3-8B79-37D633B846F1}">
-                                <asvg:svgBlip xmlns:asvg="http://schemas.microsoft.com/office/drawing/2016/SVG/main" r:embed="rId18"/>
+                                <asvg:svgBlip xmlns:asvg="http://schemas.microsoft.com/office/drawing/2016/SVG/main" r:embed="rId16"/>
                               </a:ext>
                             </a:extLst>
                           </a:blip>
@@ -472,6 +406,47 @@
       </w:tr>
       <w:tr>
         <w:trPr>
+          <w:trHeight w:val="20"/>
+        </w:trPr>
+        <w:tc>
+          <w:tcPr>
+            <w:tcW w:w="449" w:type="dxa"/>
+            <w:tcBorders>
+              <w:left w:val="nil"/>
+            </w:tcBorders>
+            <w:vAlign w:val="center"/>
+          </w:tcPr>
+          <w:p>
+            <w:pPr>
+              <w:pStyle w:val="Subtitle"/>
+              <w:rPr>
+                <w:noProof/>
+                <w:sz w:val="2"/>
+                <w:szCs w:val="2"/>
+              </w:rPr>
+            </w:pPr>
+          </w:p>
+        </w:tc>
+        <w:tc>
+          <w:tcPr>
+            <w:tcW w:w="3379" w:type="dxa"/>
+            <w:tcBorders>
+              <w:left w:val="nil"/>
+            </w:tcBorders>
+            <w:vAlign w:val="center"/>
+          </w:tcPr>
+          <w:p>
+            <w:pPr>
+              <w:rPr>
+                <w:sz w:val="2"/>
+                <w:szCs w:val="2"/>
+              </w:rPr>
+            </w:pPr>
+          </w:p>
+        </w:tc>
+      </w:tr>
+      <w:tr>
+        <w:trPr>
           <w:trHeight w:val="148"/>
         </w:trPr>
         <w:tc>
@@ -488,7 +463,6 @@
               <w:rPr>
                 <w:noProof/>
                 <w:sz w:val="22"/>
-                <w:szCs w:val="28"/>
               </w:rPr>
             </w:pPr>
           </w:p>
@@ -504,6 +478,7 @@
           <w:p>
             <w:pPr>
               <w:rPr>
+                <w:noProof/>
                 <w:sz w:val="22"/>
                 <w:szCs w:val="28"/>
               </w:rPr>
@@ -531,7 +506,7 @@
         <mc:AlternateContent>
           <mc:Choice Requires="wps">
             <w:drawing>
-              <wp:anchor distT="0" distB="0" distL="114300" distR="114300" simplePos="0" relativeHeight="251800576" behindDoc="0" locked="0" layoutInCell="1" allowOverlap="1" wp14:anchorId="3565D112" wp14:editId="3175F9F2">
+              <wp:anchor distT="0" distB="0" distL="114300" distR="114300" simplePos="0" relativeHeight="251800576" behindDoc="0" locked="0" layoutInCell="1" allowOverlap="1" wp14:anchorId="3565D112" wp14:editId="5BDCF9A7">
                 <wp:simplePos x="0" y="0"/>
                 <wp:positionH relativeFrom="margin">
                   <wp:posOffset>-161208</wp:posOffset>
@@ -591,7 +566,7 @@
           </mc:Choice>
           <mc:Fallback>
             <w:pict>
-              <v:line w14:anchorId="2541D4B1" id="Straight Connector 16" o:spid="_x0000_s1026" style="position:absolute;z-index:251800576;visibility:visible;mso-wrap-style:square;mso-width-percent:0;mso-height-percent:0;mso-wrap-distance-left:9pt;mso-wrap-distance-top:0;mso-wrap-distance-right:9pt;mso-wrap-distance-bottom:0;mso-position-horizontal:absolute;mso-position-horizontal-relative:margin;mso-position-vertical:absolute;mso-position-vertical-relative:text;mso-width-percent:0;mso-height-percent:0;mso-width-relative:margin;mso-height-relative:margin" from="-12.7pt,-9.65pt" to="319pt,-9.65pt" o:gfxdata="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" strokecolor="#043d68 [3215]" strokeweight="1pt">
+              <v:line w14:anchorId="3C834903" id="Straight Connector 16" o:spid="_x0000_s1026" style="position:absolute;z-index:251800576;visibility:visible;mso-wrap-style:square;mso-width-percent:0;mso-height-percent:0;mso-wrap-distance-left:9pt;mso-wrap-distance-top:0;mso-wrap-distance-right:9pt;mso-wrap-distance-bottom:0;mso-position-horizontal:absolute;mso-position-horizontal-relative:margin;mso-position-vertical:absolute;mso-position-vertical-relative:text;mso-width-percent:0;mso-height-percent:0;mso-width-relative:margin;mso-height-relative:margin" from="-12.7pt,-9.65pt" to="319pt,-9.65pt" o:gfxdata="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" strokecolor="#043d68 [3215]" strokeweight="1pt">
                 <v:stroke joinstyle="miter"/>
                 <w10:wrap anchorx="margin"/>
               </v:line>
@@ -613,7 +588,7 @@
         <mc:AlternateContent>
           <mc:Choice Requires="wps">
             <w:drawing>
-              <wp:anchor distT="0" distB="0" distL="114300" distR="114300" simplePos="0" relativeHeight="251777024" behindDoc="1" locked="1" layoutInCell="1" allowOverlap="1" wp14:anchorId="290A825A" wp14:editId="51901153">
+              <wp:anchor distT="0" distB="0" distL="114300" distR="114300" simplePos="0" relativeHeight="251777024" behindDoc="1" locked="1" layoutInCell="1" allowOverlap="1" wp14:anchorId="290A825A" wp14:editId="25888EDA">
                 <wp:simplePos x="0" y="0"/>
                 <wp:positionH relativeFrom="page">
                   <wp:posOffset>4965700</wp:posOffset>
@@ -689,7 +664,7 @@
           </mc:Choice>
           <mc:Fallback>
             <w:pict>
-              <v:rect w14:anchorId="4D9B6EF4" id="Rectangle 1" o:spid="_x0000_s1026" alt="&quot;&quot;" style="position:absolute;margin-left:391pt;margin-top:-.8pt;width:221pt;height:11in;z-index:-251539456;visibility:visible;mso-wrap-style:square;mso-width-percent:0;mso-height-percent:0;mso-wrap-distance-left:9pt;mso-wrap-distance-top:0;mso-wrap-distance-right:9pt;mso-wrap-distance-bottom:0;mso-position-horizontal:absolute;mso-position-horizontal-relative:page;mso-position-vertical:absolute;mso-position-vertical-relative:page;mso-width-percent:0;mso-height-percent:0;mso-width-relative:margin;mso-height-relative:margin;v-text-anchor:middle" o:gfxdata="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" fillcolor="#d3ebfd" stroked="f" strokeweight="1pt">
+              <v:rect w14:anchorId="6BF0FFF8" id="Rectangle 1" o:spid="_x0000_s1026" alt="&quot;&quot;" style="position:absolute;margin-left:391pt;margin-top:-.8pt;width:221pt;height:11in;z-index:-251539456;visibility:visible;mso-wrap-style:square;mso-width-percent:0;mso-height-percent:0;mso-wrap-distance-left:9pt;mso-wrap-distance-top:0;mso-wrap-distance-right:9pt;mso-wrap-distance-bottom:0;mso-position-horizontal:absolute;mso-position-horizontal-relative:page;mso-position-vertical:absolute;mso-position-vertical-relative:page;mso-width-percent:0;mso-height-percent:0;mso-width-relative:margin;mso-height-relative:margin;v-text-anchor:middle" o:gfxdata="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" fillcolor="#d3ebfd" stroked="f" strokeweight="1pt">
                 <v:fill opacity="32896f"/>
                 <w10:wrap anchorx="page" anchory="page"/>
                 <w10:anchorlock/>
@@ -712,16 +687,96 @@
       <w:pPr>
         <w:pStyle w:val="Subtitle"/>
         <w:rPr>
+          <w:sz w:val="2"/>
+          <w:szCs w:val="2"/>
+        </w:rPr>
+      </w:pPr>
+      <w:r>
+        <w:rPr>
+          <w:noProof/>
+          <w:sz w:val="22"/>
+          <w:szCs w:val="28"/>
+          <w:lang w:val="en-AU" w:eastAsia="en-AU"/>
+        </w:rPr>
+        <w:drawing>
+          <wp:anchor distT="0" distB="0" distL="114300" distR="114300" simplePos="0" relativeHeight="251814912" behindDoc="0" locked="0" layoutInCell="1" allowOverlap="1" wp14:anchorId="46B6D417" wp14:editId="759DD0CC">
+            <wp:simplePos x="0" y="0"/>
+            <wp:positionH relativeFrom="column">
+              <wp:posOffset>4716780</wp:posOffset>
+            </wp:positionH>
+            <wp:positionV relativeFrom="paragraph">
+              <wp:posOffset>196215</wp:posOffset>
+            </wp:positionV>
+            <wp:extent cx="245745" cy="245745"/>
+            <wp:effectExtent l="0" t="0" r="1905" b="1905"/>
+            <wp:wrapNone/>
+            <wp:docPr id="636222950" name="Graphic 636222950" descr="Daily calendar with solid fill"/>
+            <wp:cNvGraphicFramePr>
+              <a:graphicFrameLocks xmlns:a="http://schemas.openxmlformats.org/drawingml/2006/main" noChangeAspect="1"/>
+            </wp:cNvGraphicFramePr>
+            <a:graphic xmlns:a="http://schemas.openxmlformats.org/drawingml/2006/main">
+              <a:graphicData uri="http://schemas.openxmlformats.org/drawingml/2006/picture">
+                <pic:pic xmlns:pic="http://schemas.openxmlformats.org/drawingml/2006/picture">
+                  <pic:nvPicPr>
+                    <pic:cNvPr id="2" name="Graphic 2" descr="Daily calendar with solid fill"/>
+                    <pic:cNvPicPr/>
+                  </pic:nvPicPr>
+                  <pic:blipFill>
+                    <a:blip r:embed="rId17" cstate="print">
+                      <a:extLst>
+                        <a:ext uri="{28A0092B-C50C-407E-A947-70E740481C1C}">
+                          <a14:useLocalDpi xmlns:a14="http://schemas.microsoft.com/office/drawing/2010/main" val="0"/>
+                        </a:ext>
+                        <a:ext uri="{96DAC541-7B7A-43D3-8B79-37D633B846F1}">
+                          <asvg:svgBlip xmlns:asvg="http://schemas.microsoft.com/office/drawing/2016/SVG/main" r:embed="rId18"/>
+                        </a:ext>
+                      </a:extLst>
+                    </a:blip>
+                    <a:stretch>
+                      <a:fillRect/>
+                    </a:stretch>
+                  </pic:blipFill>
+                  <pic:spPr>
+                    <a:xfrm>
+                      <a:off x="0" y="0"/>
+                      <a:ext cx="245745" cy="245745"/>
+                    </a:xfrm>
+                    <a:prstGeom prst="rect">
+                      <a:avLst/>
+                    </a:prstGeom>
+                  </pic:spPr>
+                </pic:pic>
+              </a:graphicData>
+            </a:graphic>
+            <wp14:sizeRelH relativeFrom="margin">
+              <wp14:pctWidth>0</wp14:pctWidth>
+            </wp14:sizeRelH>
+            <wp14:sizeRelV relativeFrom="margin">
+              <wp14:pctHeight>0</wp14:pctHeight>
+            </wp14:sizeRelV>
+          </wp:anchor>
+        </w:drawing>
+      </w:r>
+      <w:r>
+        <w:rPr>
           <w:sz w:val="28"/>
           <w:szCs w:val="24"/>
         </w:rPr>
-      </w:pPr>
-      <w:r>
-        <w:rPr>
-          <w:sz w:val="28"/>
-          <w:szCs w:val="24"/>
-        </w:rPr>
         <w:t>designation</w:t>
+      </w:r>
+      <w:r>
+        <w:rPr>
+          <w:sz w:val="2"/>
+          <w:szCs w:val="2"/>
+        </w:rPr>
+        <w:br/>
+      </w:r>
+      <w:r>
+        <w:rPr>
+          <w:sz w:val="2"/>
+          <w:szCs w:val="2"/>
+        </w:rPr>
+        <w:br/>
       </w:r>
     </w:p>
     <w:p>
@@ -739,7 +794,7 @@
         <mc:AlternateContent>
           <mc:Choice Requires="wps">
             <w:drawing>
-              <wp:anchor distT="0" distB="0" distL="114300" distR="114300" simplePos="0" relativeHeight="251779072" behindDoc="0" locked="0" layoutInCell="1" allowOverlap="1" wp14:anchorId="095B1F60" wp14:editId="2385123F">
+              <wp:anchor distT="0" distB="0" distL="114300" distR="114300" simplePos="0" relativeHeight="251779072" behindDoc="0" locked="0" layoutInCell="1" allowOverlap="1" wp14:anchorId="095B1F60" wp14:editId="6DD6D814">
                 <wp:simplePos x="0" y="0"/>
                 <wp:positionH relativeFrom="margin">
                   <wp:posOffset>-154940</wp:posOffset>
@@ -793,7 +848,7 @@
           </mc:Choice>
           <mc:Fallback>
             <w:pict>
-              <v:line w14:anchorId="5A2E3DEC" id="Straight Connector 11" o:spid="_x0000_s1026" style="position:absolute;z-index:251779072;visibility:visible;mso-wrap-style:square;mso-wrap-distance-left:9pt;mso-wrap-distance-top:0;mso-wrap-distance-right:9pt;mso-wrap-distance-bottom:0;mso-position-horizontal:absolute;mso-position-horizontal-relative:margin;mso-position-vertical:absolute;mso-position-vertical-relative:text" from="-12.2pt,8.7pt" to="554.05pt,8.7pt" o:gfxdata="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" strokecolor="#043d68 [3215]" strokeweight="1pt">
+              <v:line w14:anchorId="548D39B3" id="Straight Connector 11" o:spid="_x0000_s1026" style="position:absolute;z-index:251779072;visibility:visible;mso-wrap-style:square;mso-wrap-distance-left:9pt;mso-wrap-distance-top:0;mso-wrap-distance-right:9pt;mso-wrap-distance-bottom:0;mso-position-horizontal:absolute;mso-position-horizontal-relative:margin;mso-position-vertical:absolute;mso-position-vertical-relative:text" from="-12.2pt,8.7pt" to="554.05pt,8.7pt" o:gfxdata="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" strokecolor="#043d68 [3215]" strokeweight="1pt">
                 <v:stroke joinstyle="miter"/>
                 <w10:wrap type="topAndBottom" anchorx="margin"/>
               </v:line>
@@ -850,7 +905,7 @@
         <mc:AlternateContent>
           <mc:Choice Requires="wps">
             <w:drawing>
-              <wp:anchor distT="0" distB="0" distL="114300" distR="114300" simplePos="0" relativeHeight="251804672" behindDoc="0" locked="0" layoutInCell="1" allowOverlap="1" wp14:anchorId="5E3D6138" wp14:editId="475E8085">
+              <wp:anchor distT="0" distB="0" distL="114300" distR="114300" simplePos="0" relativeHeight="251804672" behindDoc="0" locked="0" layoutInCell="1" allowOverlap="1" wp14:anchorId="5E3D6138" wp14:editId="28E9C0E7">
                 <wp:simplePos x="0" y="0"/>
                 <wp:positionH relativeFrom="margin">
                   <wp:posOffset>-157743</wp:posOffset>
@@ -904,7 +959,7 @@
           </mc:Choice>
           <mc:Fallback>
             <w:pict>
-              <v:line w14:anchorId="01FC6890" id="Straight Connector 3" o:spid="_x0000_s1026" style="position:absolute;z-index:251804672;visibility:visible;mso-wrap-style:square;mso-wrap-distance-left:9pt;mso-wrap-distance-top:0;mso-wrap-distance-right:9pt;mso-wrap-distance-bottom:0;mso-position-horizontal:absolute;mso-position-horizontal-relative:margin;mso-position-vertical:absolute;mso-position-vertical-relative:text" from="-12.4pt,10.2pt" to="553.85pt,10.2pt" o:gfxdata="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" strokecolor="#043d68 [3215]" strokeweight="1pt">
+              <v:line w14:anchorId="2960C63E" id="Straight Connector 3" o:spid="_x0000_s1026" style="position:absolute;z-index:251804672;visibility:visible;mso-wrap-style:square;mso-wrap-distance-left:9pt;mso-wrap-distance-top:0;mso-wrap-distance-right:9pt;mso-wrap-distance-bottom:0;mso-position-horizontal:absolute;mso-position-horizontal-relative:margin;mso-position-vertical:absolute;mso-position-vertical-relative:text" from="-12.4pt,10.2pt" to="553.85pt,10.2pt" o:gfxdata="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" strokecolor="#043d68 [3215]" strokeweight="1pt">
                 <v:stroke joinstyle="miter"/>
                 <w10:wrap type="topAndBottom" anchorx="margin"/>
               </v:line>
@@ -1512,110 +1567,6 @@
           <w:szCs w:val="22"/>
         </w:rPr>
         <w:t xml:space="preserve"> Ambani Hospital</w:t>
-      </w:r>
-      <w:r>
-        <w:rPr>
-          <w:noProof/>
-          <w:color w:val="043D68"/>
-          <w:lang w:val="en-AU" w:eastAsia="en-AU"/>
-        </w:rPr>
-        <mc:AlternateContent>
-          <mc:Choice Requires="wps">
-            <w:drawing>
-              <wp:anchor distT="0" distB="0" distL="114300" distR="114300" simplePos="0" relativeHeight="251806720" behindDoc="1" locked="1" layoutInCell="1" allowOverlap="1" wp14:anchorId="642667DF" wp14:editId="306BCB0D">
-                <wp:simplePos x="0" y="0"/>
-                <wp:positionH relativeFrom="page">
-                  <wp:posOffset>4952390</wp:posOffset>
-                </wp:positionH>
-                <wp:positionV relativeFrom="page">
-                  <wp:posOffset>7315</wp:posOffset>
-                </wp:positionV>
-                <wp:extent cx="2806700" cy="10239375"/>
-                <wp:effectExtent l="0" t="0" r="0" b="9525"/>
-                <wp:wrapNone/>
-                <wp:docPr id="2" name="Rectangle 1">
-                  <a:extLst xmlns:a="http://schemas.openxmlformats.org/drawingml/2006/main">
-                    <a:ext uri="{C183D7F6-B498-43B3-948B-1728B52AA6E4}">
-                      <adec:decorative xmlns:adec="http://schemas.microsoft.com/office/drawing/2017/decorative" val="1"/>
-                    </a:ext>
-                  </a:extLst>
-                </wp:docPr>
-                <wp:cNvGraphicFramePr/>
-                <a:graphic xmlns:a="http://schemas.openxmlformats.org/drawingml/2006/main">
-                  <a:graphicData uri="http://schemas.microsoft.com/office/word/2010/wordprocessingShape">
-                    <wps:wsp>
-                      <wps:cNvSpPr/>
-                      <wps:spPr>
-                        <a:xfrm>
-                          <a:off x="0" y="0"/>
-                          <a:ext cx="2806700" cy="10239375"/>
-                        </a:xfrm>
-                        <a:prstGeom prst="rect">
-                          <a:avLst/>
-                        </a:prstGeom>
-                        <a:solidFill>
-                          <a:srgbClr val="D3EBFD">
-                            <a:alpha val="50196"/>
-                          </a:srgbClr>
-                        </a:solidFill>
-                        <a:ln>
-                          <a:noFill/>
-                        </a:ln>
-                      </wps:spPr>
-                      <wps:style>
-                        <a:lnRef idx="2">
-                          <a:schemeClr val="accent1">
-                            <a:shade val="50000"/>
-                          </a:schemeClr>
-                        </a:lnRef>
-                        <a:fillRef idx="1">
-                          <a:schemeClr val="accent1"/>
-                        </a:fillRef>
-                        <a:effectRef idx="0">
-                          <a:schemeClr val="accent1"/>
-                        </a:effectRef>
-                        <a:fontRef idx="minor">
-                          <a:schemeClr val="lt1"/>
-                        </a:fontRef>
-                      </wps:style>
-                      <wps:txbx>
-                        <w:txbxContent>
-                          <w:p/>
-                        </w:txbxContent>
-                      </wps:txbx>
-                      <wps:bodyPr rot="0" spcFirstLastPara="0" vertOverflow="overflow" horzOverflow="overflow" vert="horz" wrap="square" lIns="91440" tIns="45720" rIns="91440" bIns="45720" numCol="1" spcCol="0" rtlCol="0" fromWordArt="0" anchor="ctr" anchorCtr="0" forceAA="0" compatLnSpc="1">
-                        <a:prstTxWarp prst="textNoShape">
-                          <a:avLst/>
-                        </a:prstTxWarp>
-                        <a:noAutofit/>
-                      </wps:bodyPr>
-                    </wps:wsp>
-                  </a:graphicData>
-                </a:graphic>
-                <wp14:sizeRelH relativeFrom="margin">
-                  <wp14:pctWidth>0</wp14:pctWidth>
-                </wp14:sizeRelH>
-                <wp14:sizeRelV relativeFrom="margin">
-                  <wp14:pctHeight>0</wp14:pctHeight>
-                </wp14:sizeRelV>
-              </wp:anchor>
-            </w:drawing>
-          </mc:Choice>
-          <mc:Fallback>
-            <w:pict>
-              <v:rect w14:anchorId="642667DF" id="Rectangle 1" o:spid="_x0000_s1026" alt="&quot;&quot;" style="position:absolute;left:0;text-align:left;margin-left:389.95pt;margin-top:.6pt;width:221pt;height:806.25pt;z-index:-251509760;visibility:visible;mso-wrap-style:square;mso-width-percent:0;mso-height-percent:0;mso-wrap-distance-left:9pt;mso-wrap-distance-top:0;mso-wrap-distance-right:9pt;mso-wrap-distance-bottom:0;mso-position-horizontal:absolute;mso-position-horizontal-relative:page;mso-position-vertical:absolute;mso-position-vertical-relative:page;mso-width-percent:0;mso-height-percent:0;mso-width-relative:margin;mso-height-relative:margin;v-text-anchor:middle" o:gfxdata="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" fillcolor="#d3ebfd" stroked="f" strokeweight="1pt">
-                <v:fill opacity="32896f"/>
-                <v:textbox>
-                  <w:txbxContent>
-                    <w:p/>
-                  </w:txbxContent>
-                </v:textbox>
-                <w10:wrap anchorx="page" anchory="page"/>
-                <w10:anchorlock/>
-              </v:rect>
-            </w:pict>
-          </mc:Fallback>
-        </mc:AlternateContent>
       </w:r>
       <w:bookmarkStart w:id="0" w:name="_Hlk161238943"/>
       <w:r>
@@ -3116,11 +3067,6 @@
       </w:r>
     </w:p>
     <w:p>
-      <w:pPr>
-        <w:spacing w:after="120"/>
-        <w:ind w:left="-105"/>
-        <w:outlineLvl w:val="1"/>
-      </w:pPr>
       <w:r>
         <w:rPr>
           <w:noProof/>
@@ -3128,13 +3074,13 @@
         <mc:AlternateContent>
           <mc:Choice Requires="wps">
             <w:drawing>
-              <wp:anchor distT="0" distB="0" distL="114300" distR="114300" simplePos="0" relativeHeight="251807744" behindDoc="0" locked="0" layoutInCell="1" allowOverlap="1" wp14:anchorId="3F8DB476" wp14:editId="3A50F89F">
+              <wp:anchor distT="0" distB="0" distL="114300" distR="114300" simplePos="0" relativeHeight="251807744" behindDoc="0" locked="0" layoutInCell="1" allowOverlap="1" wp14:anchorId="3F8DB476" wp14:editId="75644B6C">
                 <wp:simplePos x="0" y="0"/>
                 <wp:positionH relativeFrom="margin">
-                  <wp:posOffset>-166370</wp:posOffset>
+                  <wp:posOffset>-209550</wp:posOffset>
                 </wp:positionH>
                 <wp:positionV relativeFrom="paragraph">
-                  <wp:posOffset>179070</wp:posOffset>
+                  <wp:posOffset>109855</wp:posOffset>
                 </wp:positionV>
                 <wp:extent cx="7191375" cy="0"/>
                 <wp:effectExtent l="0" t="0" r="0" b="0"/>
@@ -3185,7 +3131,7 @@
           </mc:Choice>
           <mc:Fallback>
             <w:pict>
-              <v:line w14:anchorId="0DD8887B" id="Straight Connector 8" o:spid="_x0000_s1026" style="position:absolute;z-index:251807744;visibility:visible;mso-wrap-style:square;mso-width-percent:0;mso-wrap-distance-left:9pt;mso-wrap-distance-top:0;mso-wrap-distance-right:9pt;mso-wrap-distance-bottom:0;mso-position-horizontal:absolute;mso-position-horizontal-relative:margin;mso-position-vertical:absolute;mso-position-vertical-relative:text;mso-width-percent:0;mso-width-relative:margin" from="-13.1pt,14.1pt" to="553.15pt,14.1pt" o:gfxdata="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" strokecolor="#043d68 [3215]" strokeweight="1pt">
+              <v:line w14:anchorId="745AAAAA" id="Straight Connector 8" o:spid="_x0000_s1026" style="position:absolute;z-index:251807744;visibility:visible;mso-wrap-style:square;mso-width-percent:0;mso-wrap-distance-left:9pt;mso-wrap-distance-top:0;mso-wrap-distance-right:9pt;mso-wrap-distance-bottom:0;mso-position-horizontal:absolute;mso-position-horizontal-relative:margin;mso-position-vertical:absolute;mso-position-vertical-relative:text;mso-width-percent:0;mso-width-relative:margin" from="-16.5pt,8.65pt" to="549.75pt,8.65pt" o:gfxdata="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" strokecolor="#043d68 [3215]" strokeweight="1pt">
                 <v:stroke joinstyle="miter"/>
                 <w10:wrap type="topAndBottom" anchorx="margin"/>
               </v:line>
@@ -3206,12 +3152,6 @@
         <w:rPr>
           <w:rFonts w:eastAsia="Century Gothic"/>
         </w:rPr>
-        <w:br/>
-      </w:r>
-      <w:r>
-        <w:rPr>
-          <w:rFonts w:eastAsia="Century Gothic"/>
-        </w:rPr>
         <w:t>EDUCATION</w:t>
       </w:r>
     </w:p>
@@ -3230,7 +3170,7 @@
         <mc:AlternateContent>
           <mc:Choice Requires="wps">
             <w:drawing>
-              <wp:anchor distT="0" distB="0" distL="114300" distR="114300" simplePos="0" relativeHeight="251808768" behindDoc="0" locked="0" layoutInCell="1" allowOverlap="1" wp14:anchorId="4F5EB8DD" wp14:editId="7FE6CC99">
+              <wp:anchor distT="0" distB="0" distL="114300" distR="114300" simplePos="0" relativeHeight="251816960" behindDoc="0" locked="0" layoutInCell="1" allowOverlap="1" wp14:anchorId="5A267907" wp14:editId="10FDEA4C">
                 <wp:simplePos x="0" y="0"/>
                 <wp:positionH relativeFrom="margin">
                   <wp:align>center</wp:align>
@@ -3287,7 +3227,7 @@
           </mc:Choice>
           <mc:Fallback>
             <w:pict>
-              <v:line w14:anchorId="087E50F7" id="Straight Connector 9" o:spid="_x0000_s1026" style="position:absolute;z-index:251808768;visibility:visible;mso-wrap-style:square;mso-width-percent:0;mso-wrap-distance-left:9pt;mso-wrap-distance-top:0;mso-wrap-distance-right:9pt;mso-wrap-distance-bottom:0;mso-position-horizontal:center;mso-position-horizontal-relative:margin;mso-position-vertical:absolute;mso-position-vertical-relative:text;mso-width-percent:0;mso-width-relative:margin" from="0,28.3pt" to="566.25pt,28.3pt" o:gfxdata="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" strokecolor="#043d68 [3215]" strokeweight="1pt">
+              <v:line w14:anchorId="0A464B0F" id="Straight Connector 9" o:spid="_x0000_s1026" style="position:absolute;z-index:251816960;visibility:visible;mso-wrap-style:square;mso-width-percent:0;mso-wrap-distance-left:9pt;mso-wrap-distance-top:0;mso-wrap-distance-right:9pt;mso-wrap-distance-bottom:0;mso-position-horizontal:center;mso-position-horizontal-relative:margin;mso-position-vertical:absolute;mso-position-vertical-relative:text;mso-width-percent:0;mso-width-relative:margin" from="0,28.3pt" to="566.25pt,28.3pt" o:gfxdata="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" strokecolor="#043d68 [3215]" strokeweight="1pt">
                 <v:stroke joinstyle="miter"/>
                 <w10:wrap type="topAndBottom" anchorx="margin"/>
               </v:line>
@@ -3300,8 +3240,37 @@
           <w:sz w:val="22"/>
           <w:szCs w:val="28"/>
         </w:rPr>
-        <w:t>Mumbai University, Bachelor</w:t>
-      </w:r>
+        <w:t>Mumbai University, Bachelor of Commerce</w:t>
+      </w:r>
+    </w:p>
+    <w:p/>
+    <w:p>
+      <w:pPr>
+        <w:rPr>
+          <w:color w:val="FFFFFF" w:themeColor="background1"/>
+          <w:sz w:val="2"/>
+          <w:szCs w:val="2"/>
+        </w:rPr>
+      </w:pPr>
+      <w:proofErr w:type="spellStart"/>
+      <w:r>
+        <w:rPr>
+          <w:color w:val="FFFFFF" w:themeColor="background1"/>
+          <w:sz w:val="2"/>
+          <w:szCs w:val="2"/>
+        </w:rPr>
+        <w:t>job_description</w:t>
+      </w:r>
+      <w:proofErr w:type="spellEnd"/>
+    </w:p>
+    <w:p>
+      <w:pPr>
+        <w:rPr>
+          <w:color w:val="FFFFFF" w:themeColor="background1"/>
+          <w:sz w:val="2"/>
+          <w:szCs w:val="2"/>
+        </w:rPr>
+      </w:pPr>
       <w:r>
         <w:rPr>
           <w:noProof/>
@@ -3311,18 +3280,18 @@
         <mc:AlternateContent>
           <mc:Choice Requires="wps">
             <w:drawing>
-              <wp:anchor distT="0" distB="0" distL="114300" distR="114300" simplePos="0" relativeHeight="251810816" behindDoc="1" locked="1" layoutInCell="1" allowOverlap="1" wp14:anchorId="54441360" wp14:editId="52A82536">
+              <wp:anchor distT="0" distB="0" distL="114300" distR="114300" simplePos="0" relativeHeight="251819008" behindDoc="1" locked="1" layoutInCell="1" allowOverlap="1" wp14:anchorId="609E04AB" wp14:editId="648F12DB">
                 <wp:simplePos x="0" y="0"/>
                 <wp:positionH relativeFrom="page">
-                  <wp:posOffset>4952365</wp:posOffset>
+                  <wp:posOffset>4962525</wp:posOffset>
                 </wp:positionH>
                 <wp:positionV relativeFrom="page">
-                  <wp:posOffset>-321945</wp:posOffset>
+                  <wp:posOffset>-191135</wp:posOffset>
                 </wp:positionV>
-                <wp:extent cx="2806700" cy="10372725"/>
+                <wp:extent cx="2806700" cy="10239375"/>
                 <wp:effectExtent l="0" t="0" r="0" b="9525"/>
                 <wp:wrapNone/>
-                <wp:docPr id="1828381546" name="Rectangle 1">
+                <wp:docPr id="2" name="Rectangle 1">
                   <a:extLst xmlns:a="http://schemas.openxmlformats.org/drawingml/2006/main">
                     <a:ext uri="{C183D7F6-B498-43B3-948B-1728B52AA6E4}">
                       <adec:decorative xmlns:adec="http://schemas.microsoft.com/office/drawing/2017/decorative" val="1"/>
@@ -3337,7 +3306,7 @@
                       <wps:spPr>
                         <a:xfrm>
                           <a:off x="0" y="0"/>
-                          <a:ext cx="2806700" cy="10372725"/>
+                          <a:ext cx="2806700" cy="10239375"/>
                         </a:xfrm>
                         <a:prstGeom prst="rect">
                           <a:avLst/>
@@ -3392,7 +3361,7 @@
           </mc:Choice>
           <mc:Fallback>
             <w:pict>
-              <v:rect w14:anchorId="54441360" id="_x0000_s1028" alt="&quot;&quot;" style="position:absolute;left:0;text-align:left;margin-left:389.95pt;margin-top:-25.35pt;width:221pt;height:816.75pt;z-index:-251505664;visibility:visible;mso-wrap-style:square;mso-width-percent:0;mso-height-percent:0;mso-wrap-distance-left:9pt;mso-wrap-distance-top:0;mso-wrap-distance-right:9pt;mso-wrap-distance-bottom:0;mso-position-horizontal:absolute;mso-position-horizontal-relative:page;mso-position-vertical:absolute;mso-position-vertical-relative:page;mso-width-percent:0;mso-height-percent:0;mso-width-relative:margin;mso-height-relative:margin;v-text-anchor:middle" o:gfxdata="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" fillcolor="#d3ebfd" stroked="f" strokeweight="1pt">
+              <v:rect w14:anchorId="609E04AB" id="_x0000_s1027" alt="&quot;&quot;" style="position:absolute;margin-left:390.75pt;margin-top:-15.05pt;width:221pt;height:806.25pt;z-index:-251497472;visibility:visible;mso-wrap-style:square;mso-width-percent:0;mso-height-percent:0;mso-wrap-distance-left:9pt;mso-wrap-distance-top:0;mso-wrap-distance-right:9pt;mso-wrap-distance-bottom:0;mso-position-horizontal:absolute;mso-position-horizontal-relative:page;mso-position-vertical:absolute;mso-position-vertical-relative:page;mso-width-percent:0;mso-height-percent:0;mso-width-relative:margin;mso-height-relative:margin;v-text-anchor:middle" o:gfxdata="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" fillcolor="#d3ebfd" stroked="f" strokeweight="1pt">
                 <v:fill opacity="32896f"/>
                 <v:textbox>
                   <w:txbxContent>
@@ -3406,25 +3375,6 @@
           </mc:Fallback>
         </mc:AlternateContent>
       </w:r>
-      <w:r>
-        <w:rPr>
-          <w:sz w:val="22"/>
-          <w:szCs w:val="28"/>
-        </w:rPr>
-        <w:t xml:space="preserve"> of Commerce</w:t>
-      </w:r>
-    </w:p>
-    <w:p/>
-    <w:p>
-      <w:pPr>
-        <w:pStyle w:val="Subtitle"/>
-        <w:ind w:left="-105"/>
-        <w:rPr>
-          <w:color w:val="FFFFFF" w:themeColor="background1"/>
-          <w:sz w:val="2"/>
-          <w:szCs w:val="2"/>
-        </w:rPr>
-      </w:pPr>
     </w:p>
     <w:sectPr>
       <w:footerReference w:type="default" r:id="rId19"/>
@@ -3629,7 +3579,7 @@
     <mc:AlternateContent>
       <mc:Choice Requires="v">
         <w:pict>
-          <v:shapetype w14:anchorId="361FC799" id="_x0000_t75" coordsize="21600,21600" o:spt="75" o:preferrelative="t" path="m@4@5l@4@11@9@11@9@5xe" filled="f" stroked="f">
+          <v:shapetype w14:anchorId="6C0C4CE9" id="_x0000_t75" coordsize="21600,21600" o:spt="75" o:preferrelative="t" path="m@4@5l@4@11@9@11@9@5xe" filled="f" stroked="f">
             <v:stroke joinstyle="miter"/>
             <v:formulas>
               <v:f eqn="if lineDrawn pixelLineWidth 0"/>
@@ -3648,17 +3598,17 @@
             <v:path o:extrusionok="f" gradientshapeok="t" o:connecttype="rect"/>
             <o:lock v:ext="edit" aspectratio="t"/>
           </v:shapetype>
-          <v:shape id="Picture 671804557" o:spid="_x0000_i1025" type="#_x0000_t75" style="width:14.25pt;height:14.25pt;visibility:visible;mso-wrap-style:square">
+          <v:shape id="Picture 1323050672" o:spid="_x0000_i1025" type="#_x0000_t75" style="width:14.25pt;height:14.25pt;visibility:visible;mso-wrap-style:square">
             <v:imagedata r:id="rId1" o:title=""/>
           </v:shape>
         </w:pict>
       </mc:Choice>
       <mc:Fallback>
         <w:drawing>
-          <wp:inline distT="0" distB="0" distL="0" distR="0" wp14:anchorId="12493016" wp14:editId="1CC67DB5">
+          <wp:inline distT="0" distB="0" distL="0" distR="0" wp14:anchorId="74275137" wp14:editId="2363A0FF">
             <wp:extent cx="180975" cy="180975"/>
             <wp:effectExtent l="0" t="0" r="0" b="0"/>
-            <wp:docPr id="671804557" name="Picture 671804557"/>
+            <wp:docPr id="1323050672" name="Picture 1323050672"/>
             <wp:cNvGraphicFramePr>
               <a:graphicFrameLocks xmlns:a="http://schemas.openxmlformats.org/drawingml/2006/main" noChangeAspect="1"/>
             </wp:cNvGraphicFramePr>
@@ -3709,17 +3659,17 @@
     <mc:AlternateContent>
       <mc:Choice Requires="v">
         <w:pict>
-          <v:shape w14:anchorId="5614DCE4" id="Picture 1037403029" o:spid="_x0000_i1025" type="#_x0000_t75" style="width:13.5pt;height:13.5pt;visibility:visible;mso-wrap-style:square">
+          <v:shape w14:anchorId="479073CB" id="Picture 2008195145" o:spid="_x0000_i1025" type="#_x0000_t75" style="width:13.5pt;height:13.5pt;visibility:visible;mso-wrap-style:square">
             <v:imagedata r:id="rId3" o:title=""/>
           </v:shape>
         </w:pict>
       </mc:Choice>
       <mc:Fallback>
         <w:drawing>
-          <wp:inline distT="0" distB="0" distL="0" distR="0" wp14:anchorId="05D147B3" wp14:editId="48B84152">
+          <wp:inline distT="0" distB="0" distL="0" distR="0" wp14:anchorId="40240D69" wp14:editId="42234684">
             <wp:extent cx="171450" cy="171450"/>
             <wp:effectExtent l="0" t="0" r="0" b="0"/>
-            <wp:docPr id="1037403029" name="Picture 1037403029"/>
+            <wp:docPr id="2008195145" name="Picture 2008195145"/>
             <wp:cNvGraphicFramePr>
               <a:graphicFrameLocks xmlns:a="http://schemas.openxmlformats.org/drawingml/2006/main" noChangeAspect="1"/>
             </wp:cNvGraphicFramePr>
@@ -9323,6 +9273,7 @@
   <w:rsids>
     <w:rsidRoot w:val="00E34792"/>
     <w:rsid w:val="00067665"/>
+    <w:rsid w:val="00215E9D"/>
     <w:rsid w:val="00241CBB"/>
     <w:rsid w:val="0024572B"/>
     <w:rsid w:val="0029261A"/>
@@ -9332,6 +9283,7 @@
     <w:rsid w:val="003A1CDD"/>
     <w:rsid w:val="003F6940"/>
     <w:rsid w:val="00401D84"/>
+    <w:rsid w:val="0042078E"/>
     <w:rsid w:val="00466021"/>
     <w:rsid w:val="0049341A"/>
     <w:rsid w:val="004936DA"/>
@@ -9356,6 +9308,7 @@
     <w:rsid w:val="00965870"/>
     <w:rsid w:val="009C55AF"/>
     <w:rsid w:val="00A45147"/>
+    <w:rsid w:val="00A91268"/>
     <w:rsid w:val="00B468E2"/>
     <w:rsid w:val="00C35EF3"/>
     <w:rsid w:val="00C60529"/>
@@ -9369,6 +9322,7 @@
     <w:rsid w:val="00EE6126"/>
     <w:rsid w:val="00F114B3"/>
     <w:rsid w:val="00FF0BF4"/>
+    <w:rsid w:val="00FF40D6"/>
   </w:rsids>
   <m:mathPr>
     <m:mathFont m:val="Cambria Math"/>
@@ -10095,39 +10049,6 @@
 </file>
 
 <file path=customXml/item1.xml><?xml version="1.0" encoding="utf-8"?>
-<b:Sources xmlns:b="http://schemas.openxmlformats.org/officeDocument/2006/bibliography" xmlns="http://schemas.openxmlformats.org/officeDocument/2006/bibliography" SelectedStyle="/APASixthEditionOfficeOnline.xsl" StyleName="APA" Version="6"/>
-</file>
-
-<file path=customXml/item2.xml><?xml version="1.0" encoding="utf-8"?>
-<?mso-contentType ?>
-<FormTemplates xmlns="http://schemas.microsoft.com/sharepoint/v3/contenttype/forms">
-  <Display>DocumentLibraryForm</Display>
-  <Edit>DocumentLibraryForm</Edit>
-  <New>DocumentLibraryForm</New>
-</FormTemplates>
-</file>
-
-<file path=customXml/item3.xml><?xml version="1.0" encoding="utf-8"?>
-<p:properties xmlns:p="http://schemas.microsoft.com/office/2006/metadata/properties" xmlns:xsi="http://www.w3.org/2001/XMLSchema-instance" xmlns:pc="http://schemas.microsoft.com/office/infopath/2007/PartnerControls">
-  <documentManagement>
-    <_ip_UnifiedCompliancePolicyUIAction xmlns="http://schemas.microsoft.com/sharepoint/v3" xsi:nil="true"/>
-    <Image xmlns="71af3243-3dd4-4a8d-8c0d-dd76da1f02a5">
-      <Url xsi:nil="true"/>
-      <Description xsi:nil="true"/>
-    </Image>
-    <Status xmlns="71af3243-3dd4-4a8d-8c0d-dd76da1f02a5">Not started</Status>
-    <Background xmlns="71af3243-3dd4-4a8d-8c0d-dd76da1f02a5">false</Background>
-    <_ip_UnifiedCompliancePolicyProperties xmlns="http://schemas.microsoft.com/sharepoint/v3" xsi:nil="true"/>
-    <ImageTagsTaxHTField xmlns="71af3243-3dd4-4a8d-8c0d-dd76da1f02a5">
-      <Terms xmlns="http://schemas.microsoft.com/office/infopath/2007/PartnerControls"/>
-    </ImageTagsTaxHTField>
-    <TaxCatchAll xmlns="230e9df3-be65-4c73-a93b-d1236ebd677e" xsi:nil="true"/>
-    <MediaServiceKeyPoints xmlns="71af3243-3dd4-4a8d-8c0d-dd76da1f02a5" xsi:nil="true"/>
-  </documentManagement>
-</p:properties>
-</file>
-
-<file path=customXml/item4.xml><?xml version="1.0" encoding="utf-8"?>
 <ct:contentTypeSchema xmlns:ct="http://schemas.microsoft.com/office/2006/metadata/contentType" xmlns:ma="http://schemas.microsoft.com/office/2006/metadata/properties/metaAttributes" ct:_="" ma:_="" ma:contentTypeName="Document" ma:contentTypeID="0x01010079F111ED35F8CC479449609E8A0923A6" ma:contentTypeVersion="26" ma:contentTypeDescription="Create a new document." ma:contentTypeScope="" ma:versionID="ac37c1753acd5e330d2062ccec26ea66">
   <xsd:schema xmlns:xsd="http://www.w3.org/2001/XMLSchema" xmlns:xs="http://www.w3.org/2001/XMLSchema" xmlns:p="http://schemas.microsoft.com/office/2006/metadata/properties" xmlns:ns1="http://schemas.microsoft.com/sharepoint/v3" xmlns:ns2="71af3243-3dd4-4a8d-8c0d-dd76da1f02a5" xmlns:ns3="16c05727-aa75-4e4a-9b5f-8a80a1165891" xmlns:ns4="230e9df3-be65-4c73-a93b-d1236ebd677e" targetNamespace="http://schemas.microsoft.com/office/2006/metadata/properties" ma:root="true" ma:fieldsID="3b340c7101c92c5120abd06486f94548" ns1:_="" ns2:_="" ns3:_="" ns4:_="">
     <xsd:import namespace="http://schemas.microsoft.com/sharepoint/v3"/>
@@ -10427,35 +10348,40 @@
 </ct:contentTypeSchema>
 </file>
 
-<file path=customXml/itemProps1.xml><?xml version="1.0" encoding="utf-8"?>
-<ds:datastoreItem xmlns:ds="http://schemas.openxmlformats.org/officeDocument/2006/customXml" ds:itemID="{FDFCF9E5-1071-4C3D-AA44-7E8B97CFD0B3}">
-  <ds:schemaRefs>
-    <ds:schemaRef ds:uri="http://schemas.openxmlformats.org/officeDocument/2006/bibliography"/>
-  </ds:schemaRefs>
-</ds:datastoreItem>
+<file path=customXml/item2.xml><?xml version="1.0" encoding="utf-8"?>
+<p:properties xmlns:p="http://schemas.microsoft.com/office/2006/metadata/properties" xmlns:xsi="http://www.w3.org/2001/XMLSchema-instance" xmlns:pc="http://schemas.microsoft.com/office/infopath/2007/PartnerControls">
+  <documentManagement>
+    <_ip_UnifiedCompliancePolicyUIAction xmlns="http://schemas.microsoft.com/sharepoint/v3" xsi:nil="true"/>
+    <Image xmlns="71af3243-3dd4-4a8d-8c0d-dd76da1f02a5">
+      <Url xsi:nil="true"/>
+      <Description xsi:nil="true"/>
+    </Image>
+    <Status xmlns="71af3243-3dd4-4a8d-8c0d-dd76da1f02a5">Not started</Status>
+    <Background xmlns="71af3243-3dd4-4a8d-8c0d-dd76da1f02a5">false</Background>
+    <_ip_UnifiedCompliancePolicyProperties xmlns="http://schemas.microsoft.com/sharepoint/v3" xsi:nil="true"/>
+    <ImageTagsTaxHTField xmlns="71af3243-3dd4-4a8d-8c0d-dd76da1f02a5">
+      <Terms xmlns="http://schemas.microsoft.com/office/infopath/2007/PartnerControls"/>
+    </ImageTagsTaxHTField>
+    <TaxCatchAll xmlns="230e9df3-be65-4c73-a93b-d1236ebd677e" xsi:nil="true"/>
+    <MediaServiceKeyPoints xmlns="71af3243-3dd4-4a8d-8c0d-dd76da1f02a5" xsi:nil="true"/>
+  </documentManagement>
+</p:properties>
 </file>
 
-<file path=customXml/itemProps2.xml><?xml version="1.0" encoding="utf-8"?>
-<ds:datastoreItem xmlns:ds="http://schemas.openxmlformats.org/officeDocument/2006/customXml" ds:itemID="{B5096CFC-93AE-4516-98C2-08D811E078E2}">
-  <ds:schemaRefs>
-    <ds:schemaRef ds:uri="http://schemas.microsoft.com/sharepoint/v3/contenttype/forms"/>
-  </ds:schemaRefs>
-</ds:datastoreItem>
+<file path=customXml/item3.xml><?xml version="1.0" encoding="utf-8"?>
+<?mso-contentType ?>
+<FormTemplates xmlns="http://schemas.microsoft.com/sharepoint/v3/contenttype/forms">
+  <Display>DocumentLibraryForm</Display>
+  <Edit>DocumentLibraryForm</Edit>
+  <New>DocumentLibraryForm</New>
+</FormTemplates>
 </file>
 
-<file path=customXml/itemProps3.xml><?xml version="1.0" encoding="utf-8"?>
-<ds:datastoreItem xmlns:ds="http://schemas.openxmlformats.org/officeDocument/2006/customXml" ds:itemID="{453ACD3A-016A-4DA1-BDB8-A4D0D5066FFD}">
-  <ds:schemaRefs>
-    <ds:schemaRef ds:uri="http://schemas.microsoft.com/office/2006/metadata/properties"/>
-    <ds:schemaRef ds:uri="http://schemas.microsoft.com/office/infopath/2007/PartnerControls"/>
-    <ds:schemaRef ds:uri="http://schemas.microsoft.com/sharepoint/v3"/>
-    <ds:schemaRef ds:uri="71af3243-3dd4-4a8d-8c0d-dd76da1f02a5"/>
-    <ds:schemaRef ds:uri="230e9df3-be65-4c73-a93b-d1236ebd677e"/>
-  </ds:schemaRefs>
-</ds:datastoreItem>
+<file path=customXml/item4.xml><?xml version="1.0" encoding="utf-8"?>
+<b:Sources xmlns:b="http://schemas.openxmlformats.org/officeDocument/2006/bibliography" xmlns="http://schemas.openxmlformats.org/officeDocument/2006/bibliography" SelectedStyle="/APASixthEditionOfficeOnline.xsl" StyleName="APA" Version="6"/>
 </file>
 
-<file path=customXml/itemProps4.xml><?xml version="1.0" encoding="utf-8"?>
+<file path=customXml/itemProps1.xml><?xml version="1.0" encoding="utf-8"?>
 <ds:datastoreItem xmlns:ds="http://schemas.openxmlformats.org/officeDocument/2006/customXml" ds:itemID="{BC949AC9-09B6-410F-BCB1-38C226FEBCB2}">
   <ds:schemaRefs>
     <ds:schemaRef ds:uri="http://schemas.microsoft.com/office/2006/metadata/contentType"/>
@@ -10474,4 +10400,32 @@
     <ds:schemaRef ds:uri="http://schemas.microsoft.com/internal/obd"/>
   </ds:schemaRefs>
 </ds:datastoreItem>
+</file>
+
+<file path=customXml/itemProps2.xml><?xml version="1.0" encoding="utf-8"?>
+<ds:datastoreItem xmlns:ds="http://schemas.openxmlformats.org/officeDocument/2006/customXml" ds:itemID="{453ACD3A-016A-4DA1-BDB8-A4D0D5066FFD}">
+  <ds:schemaRefs>
+    <ds:schemaRef ds:uri="http://schemas.microsoft.com/office/2006/metadata/properties"/>
+    <ds:schemaRef ds:uri="http://schemas.microsoft.com/office/infopath/2007/PartnerControls"/>
+    <ds:schemaRef ds:uri="http://schemas.microsoft.com/sharepoint/v3"/>
+    <ds:schemaRef ds:uri="71af3243-3dd4-4a8d-8c0d-dd76da1f02a5"/>
+    <ds:schemaRef ds:uri="230e9df3-be65-4c73-a93b-d1236ebd677e"/>
+  </ds:schemaRefs>
+</ds:datastoreItem>
+</file>
+
+<file path=customXml/itemProps3.xml><?xml version="1.0" encoding="utf-8"?>
+<ds:datastoreItem xmlns:ds="http://schemas.openxmlformats.org/officeDocument/2006/customXml" ds:itemID="{B5096CFC-93AE-4516-98C2-08D811E078E2}">
+  <ds:schemaRefs>
+    <ds:schemaRef ds:uri="http://schemas.microsoft.com/sharepoint/v3/contenttype/forms"/>
+  </ds:schemaRefs>
+</ds:datastoreItem>
+</file>
+
+<file path=customXml/itemProps4.xml><?xml version="1.0" encoding="utf-8"?>
+<ds:datastoreItem xmlns:ds="http://schemas.openxmlformats.org/officeDocument/2006/customXml" ds:itemID="{FDFCF9E5-1071-4C3D-AA44-7E8B97CFD0B3}">
+  <ds:schemaRefs>
+    <ds:schemaRef ds:uri="http://schemas.openxmlformats.org/officeDocument/2006/bibliography"/>
+  </ds:schemaRefs>
+</ds:datastoreItem>
 </file>
</xml_diff>

<commit_message>
update to add personal web app
</commit_message>
<xml_diff>
--- a/py_res_helper/templates/Ahmed_Qureshi_Admin_Clerk_Resume_Template.docx
+++ b/py_res_helper/templates/Ahmed_Qureshi_Admin_Clerk_Resume_Template.docx
@@ -41,7 +41,7 @@
               <w:sdtPr>
                 <w:id w:val="-1704474398"/>
                 <w:placeholder>
-                  <w:docPart w:val="95CF6406A7E3462BA65334B745EA2E67"/>
+                  <w:docPart w:val="0C59CAD85D3D411C8F5F2E9EDD24B326"/>
                 </w:placeholder>
                 <w:showingPlcHdr/>
                 <w15:appearance w15:val="hidden"/>
@@ -83,7 +83,7 @@
                 <w:szCs w:val="28"/>
               </w:rPr>
               <w:drawing>
-                <wp:anchor distT="0" distB="0" distL="114300" distR="114300" simplePos="0" relativeHeight="251794432" behindDoc="0" locked="0" layoutInCell="1" allowOverlap="1" wp14:anchorId="78F75216" wp14:editId="6E3F64E0">
+                <wp:anchor distT="0" distB="0" distL="114300" distR="114300" simplePos="0" relativeHeight="251821056" behindDoc="0" locked="0" layoutInCell="1" allowOverlap="1" wp14:anchorId="21EBBEF9" wp14:editId="6C0A1C5D">
                   <wp:simplePos x="0" y="0"/>
                   <wp:positionH relativeFrom="column">
                     <wp:posOffset>13970</wp:posOffset>
@@ -148,7 +148,7 @@
                 <w:szCs w:val="28"/>
               </w:rPr>
               <w:drawing>
-                <wp:anchor distT="0" distB="0" distL="114300" distR="114300" simplePos="0" relativeHeight="251795456" behindDoc="0" locked="0" layoutInCell="1" allowOverlap="1" wp14:anchorId="5945C2D5" wp14:editId="4A8F0C68">
+                <wp:anchor distT="0" distB="0" distL="114300" distR="114300" simplePos="0" relativeHeight="251822080" behindDoc="0" locked="0" layoutInCell="1" allowOverlap="1" wp14:anchorId="5AEF07AE" wp14:editId="1F068DA2">
                   <wp:simplePos x="0" y="0"/>
                   <wp:positionH relativeFrom="column">
                     <wp:posOffset>29845</wp:posOffset>
@@ -285,7 +285,7 @@
       </w:tr>
       <w:tr>
         <w:trPr>
-          <w:trHeight w:val="326"/>
+          <w:trHeight w:val="148"/>
         </w:trPr>
         <w:tc>
           <w:tcPr>
@@ -312,7 +312,73 @@
                 <w:lang w:val="en-AU" w:eastAsia="en-AU"/>
               </w:rPr>
               <w:drawing>
-                <wp:anchor distT="0" distB="0" distL="114300" distR="114300" simplePos="0" relativeHeight="251813888" behindDoc="0" locked="0" layoutInCell="1" allowOverlap="1" wp14:anchorId="07F398DB" wp14:editId="76F3F3BA">
+                <wp:anchor distT="0" distB="0" distL="114300" distR="114300" simplePos="0" relativeHeight="251824128" behindDoc="0" locked="0" layoutInCell="1" allowOverlap="1" wp14:anchorId="59743726" wp14:editId="5A748897">
+                  <wp:simplePos x="0" y="0"/>
+                  <wp:positionH relativeFrom="column">
+                    <wp:posOffset>12065</wp:posOffset>
+                  </wp:positionH>
+                  <wp:positionV relativeFrom="paragraph">
+                    <wp:posOffset>236855</wp:posOffset>
+                  </wp:positionV>
+                  <wp:extent cx="245745" cy="245745"/>
+                  <wp:effectExtent l="0" t="0" r="1905" b="1905"/>
+                  <wp:wrapNone/>
+                  <wp:docPr id="19" name="Graphic 19" descr="Daily calendar with solid fill"/>
+                  <wp:cNvGraphicFramePr>
+                    <a:graphicFrameLocks xmlns:a="http://schemas.openxmlformats.org/drawingml/2006/main" noChangeAspect="1"/>
+                  </wp:cNvGraphicFramePr>
+                  <a:graphic xmlns:a="http://schemas.openxmlformats.org/drawingml/2006/main">
+                    <a:graphicData uri="http://schemas.openxmlformats.org/drawingml/2006/picture">
+                      <pic:pic xmlns:pic="http://schemas.openxmlformats.org/drawingml/2006/picture">
+                        <pic:nvPicPr>
+                          <pic:cNvPr id="2" name="Graphic 2" descr="Daily calendar with solid fill"/>
+                          <pic:cNvPicPr/>
+                        </pic:nvPicPr>
+                        <pic:blipFill>
+                          <a:blip r:embed="rId15" cstate="print">
+                            <a:extLst>
+                              <a:ext uri="{28A0092B-C50C-407E-A947-70E740481C1C}">
+                                <a14:useLocalDpi xmlns:a14="http://schemas.microsoft.com/office/drawing/2010/main" val="0"/>
+                              </a:ext>
+                              <a:ext uri="{96DAC541-7B7A-43D3-8B79-37D633B846F1}">
+                                <asvg:svgBlip xmlns:asvg="http://schemas.microsoft.com/office/drawing/2016/SVG/main" r:embed="rId16"/>
+                              </a:ext>
+                            </a:extLst>
+                          </a:blip>
+                          <a:stretch>
+                            <a:fillRect/>
+                          </a:stretch>
+                        </pic:blipFill>
+                        <pic:spPr>
+                          <a:xfrm>
+                            <a:off x="0" y="0"/>
+                            <a:ext cx="245745" cy="245745"/>
+                          </a:xfrm>
+                          <a:prstGeom prst="rect">
+                            <a:avLst/>
+                          </a:prstGeom>
+                        </pic:spPr>
+                      </pic:pic>
+                    </a:graphicData>
+                  </a:graphic>
+                  <wp14:sizeRelH relativeFrom="margin">
+                    <wp14:pctWidth>0</wp14:pctWidth>
+                  </wp14:sizeRelH>
+                  <wp14:sizeRelV relativeFrom="margin">
+                    <wp14:pctHeight>0</wp14:pctHeight>
+                  </wp14:sizeRelV>
+                </wp:anchor>
+              </w:drawing>
+            </w:r>
+            <w:r>
+              <w:rPr>
+                <w:noProof/>
+                <w:sz w:val="22"/>
+                <w:szCs w:val="28"/>
+                <w:lang w:val="en-AU" w:eastAsia="en-AU"/>
+              </w:rPr>
+              <w:drawing>
+                <wp:anchor distT="0" distB="0" distL="114300" distR="114300" simplePos="0" relativeHeight="251823104" behindDoc="0" locked="0" layoutInCell="1" allowOverlap="1" wp14:anchorId="43A8F640" wp14:editId="43FBD695">
                   <wp:simplePos x="0" y="0"/>
                   <wp:positionH relativeFrom="column">
                     <wp:posOffset>13335</wp:posOffset>
@@ -323,7 +389,7 @@
                   <wp:extent cx="253365" cy="253365"/>
                   <wp:effectExtent l="0" t="0" r="0" b="0"/>
                   <wp:wrapNone/>
-                  <wp:docPr id="1020106701" name="Graphic 1020106701" descr="Marker with solid fill"/>
+                  <wp:docPr id="10" name="Graphic 10" descr="Marker with solid fill"/>
                   <wp:cNvGraphicFramePr>
                     <a:graphicFrameLocks xmlns:a="http://schemas.openxmlformats.org/drawingml/2006/main" noChangeAspect="1"/>
                   </wp:cNvGraphicFramePr>
@@ -335,13 +401,13 @@
                           <pic:cNvPicPr/>
                         </pic:nvPicPr>
                         <pic:blipFill>
-                          <a:blip r:embed="rId15" cstate="print">
+                          <a:blip r:embed="rId17" cstate="print">
                             <a:extLst>
                               <a:ext uri="{28A0092B-C50C-407E-A947-70E740481C1C}">
                                 <a14:useLocalDpi xmlns:a14="http://schemas.microsoft.com/office/drawing/2010/main" val="0"/>
                               </a:ext>
                               <a:ext uri="{96DAC541-7B7A-43D3-8B79-37D633B846F1}">
-                                <asvg:svgBlip xmlns:asvg="http://schemas.microsoft.com/office/drawing/2016/SVG/main" r:embed="rId16"/>
+                                <asvg:svgBlip xmlns:asvg="http://schemas.microsoft.com/office/drawing/2016/SVG/main" r:embed="rId18"/>
                               </a:ext>
                             </a:extLst>
                           </a:blip>
@@ -406,48 +472,7 @@
       </w:tr>
       <w:tr>
         <w:trPr>
-          <w:trHeight w:val="20"/>
-        </w:trPr>
-        <w:tc>
-          <w:tcPr>
-            <w:tcW w:w="449" w:type="dxa"/>
-            <w:tcBorders>
-              <w:left w:val="nil"/>
-            </w:tcBorders>
-            <w:vAlign w:val="center"/>
-          </w:tcPr>
-          <w:p>
-            <w:pPr>
-              <w:pStyle w:val="Subtitle"/>
-              <w:rPr>
-                <w:noProof/>
-                <w:sz w:val="2"/>
-                <w:szCs w:val="2"/>
-              </w:rPr>
-            </w:pPr>
-          </w:p>
-        </w:tc>
-        <w:tc>
-          <w:tcPr>
-            <w:tcW w:w="3379" w:type="dxa"/>
-            <w:tcBorders>
-              <w:left w:val="nil"/>
-            </w:tcBorders>
-            <w:vAlign w:val="center"/>
-          </w:tcPr>
-          <w:p>
-            <w:pPr>
-              <w:rPr>
-                <w:sz w:val="2"/>
-                <w:szCs w:val="2"/>
-              </w:rPr>
-            </w:pPr>
-          </w:p>
-        </w:tc>
-      </w:tr>
-      <w:tr>
-        <w:trPr>
-          <w:trHeight w:val="148"/>
+          <w:trHeight w:val="46"/>
         </w:trPr>
         <w:tc>
           <w:tcPr>
@@ -463,6 +488,7 @@
               <w:rPr>
                 <w:noProof/>
                 <w:sz w:val="22"/>
+                <w:szCs w:val="28"/>
               </w:rPr>
             </w:pPr>
           </w:p>
@@ -477,6 +503,9 @@
           </w:tcPr>
           <w:p>
             <w:pPr>
+              <w:spacing w:after="80" w:line="240" w:lineRule="auto"/>
+              <w:ind w:right="-138"/>
+              <w:outlineLvl w:val="2"/>
               <w:rPr>
                 <w:noProof/>
                 <w:sz w:val="22"/>
@@ -499,6 +528,21 @@
       <w:pPr>
         <w:pStyle w:val="Subtitle"/>
       </w:pPr>
+      <w:r>
+        <w:rPr>
+          <w:sz w:val="52"/>
+          <w:szCs w:val="52"/>
+        </w:rPr>
+        <w:t xml:space="preserve">Ahmed </w:t>
+      </w:r>
+      <w:r>
+        <w:rPr>
+          <w:rStyle w:val="NotBold"/>
+          <w:sz w:val="52"/>
+          <w:szCs w:val="52"/>
+        </w:rPr>
+        <w:t>Qureshi</w:t>
+      </w:r>
       <w:r>
         <w:rPr>
           <w:noProof/>
@@ -574,11 +618,6 @@
           </mc:Fallback>
         </mc:AlternateContent>
       </w:r>
-    </w:p>
-    <w:p>
-      <w:pPr>
-        <w:pStyle w:val="Title"/>
-      </w:pPr>
       <w:r>
         <w:rPr>
           <w:noProof/>
@@ -673,15 +712,6 @@
           </mc:Fallback>
         </mc:AlternateContent>
       </w:r>
-      <w:r>
-        <w:t xml:space="preserve">Ahmed </w:t>
-      </w:r>
-      <w:r>
-        <w:rPr>
-          <w:rStyle w:val="NotBold"/>
-        </w:rPr>
-        <w:t>Qureshi</w:t>
-      </w:r>
     </w:p>
     <w:p>
       <w:pPr>
@@ -693,76 +723,108 @@
       </w:pPr>
       <w:r>
         <w:rPr>
-          <w:noProof/>
-          <w:sz w:val="22"/>
-          <w:szCs w:val="28"/>
-          <w:lang w:val="en-AU" w:eastAsia="en-AU"/>
-        </w:rPr>
-        <w:drawing>
-          <wp:anchor distT="0" distB="0" distL="114300" distR="114300" simplePos="0" relativeHeight="251814912" behindDoc="0" locked="0" layoutInCell="1" allowOverlap="1" wp14:anchorId="46B6D417" wp14:editId="759DD0CC">
-            <wp:simplePos x="0" y="0"/>
-            <wp:positionH relativeFrom="column">
-              <wp:posOffset>4716780</wp:posOffset>
-            </wp:positionH>
-            <wp:positionV relativeFrom="paragraph">
-              <wp:posOffset>196215</wp:posOffset>
-            </wp:positionV>
-            <wp:extent cx="245745" cy="245745"/>
-            <wp:effectExtent l="0" t="0" r="1905" b="1905"/>
-            <wp:wrapNone/>
-            <wp:docPr id="636222950" name="Graphic 636222950" descr="Daily calendar with solid fill"/>
-            <wp:cNvGraphicFramePr>
-              <a:graphicFrameLocks xmlns:a="http://schemas.openxmlformats.org/drawingml/2006/main" noChangeAspect="1"/>
-            </wp:cNvGraphicFramePr>
-            <a:graphic xmlns:a="http://schemas.openxmlformats.org/drawingml/2006/main">
-              <a:graphicData uri="http://schemas.openxmlformats.org/drawingml/2006/picture">
-                <pic:pic xmlns:pic="http://schemas.openxmlformats.org/drawingml/2006/picture">
-                  <pic:nvPicPr>
-                    <pic:cNvPr id="2" name="Graphic 2" descr="Daily calendar with solid fill"/>
-                    <pic:cNvPicPr/>
-                  </pic:nvPicPr>
-                  <pic:blipFill>
-                    <a:blip r:embed="rId17" cstate="print">
-                      <a:extLst>
-                        <a:ext uri="{28A0092B-C50C-407E-A947-70E740481C1C}">
-                          <a14:useLocalDpi xmlns:a14="http://schemas.microsoft.com/office/drawing/2010/main" val="0"/>
-                        </a:ext>
-                        <a:ext uri="{96DAC541-7B7A-43D3-8B79-37D633B846F1}">
-                          <asvg:svgBlip xmlns:asvg="http://schemas.microsoft.com/office/drawing/2016/SVG/main" r:embed="rId18"/>
-                        </a:ext>
-                      </a:extLst>
-                    </a:blip>
-                    <a:stretch>
-                      <a:fillRect/>
-                    </a:stretch>
-                  </pic:blipFill>
-                  <pic:spPr>
-                    <a:xfrm>
-                      <a:off x="0" y="0"/>
-                      <a:ext cx="245745" cy="245745"/>
-                    </a:xfrm>
-                    <a:prstGeom prst="rect">
-                      <a:avLst/>
-                    </a:prstGeom>
-                  </pic:spPr>
-                </pic:pic>
-              </a:graphicData>
-            </a:graphic>
-            <wp14:sizeRelH relativeFrom="margin">
-              <wp14:pctWidth>0</wp14:pctWidth>
-            </wp14:sizeRelH>
-            <wp14:sizeRelV relativeFrom="margin">
-              <wp14:pctHeight>0</wp14:pctHeight>
-            </wp14:sizeRelV>
-          </wp:anchor>
-        </w:drawing>
-      </w:r>
-      <w:r>
-        <w:rPr>
           <w:sz w:val="28"/>
           <w:szCs w:val="24"/>
         </w:rPr>
         <w:t>designation</w:t>
+      </w:r>
+      <w:r>
+        <w:rPr>
+          <w:sz w:val="2"/>
+          <w:szCs w:val="2"/>
+        </w:rPr>
+        <w:br/>
+      </w:r>
+      <w:r>
+        <w:rPr>
+          <w:sz w:val="2"/>
+          <w:szCs w:val="2"/>
+        </w:rPr>
+        <w:br/>
+      </w:r>
+      <w:r>
+        <w:rPr>
+          <w:sz w:val="2"/>
+          <w:szCs w:val="2"/>
+        </w:rPr>
+        <w:br/>
+      </w:r>
+      <w:r>
+        <w:rPr>
+          <w:sz w:val="2"/>
+          <w:szCs w:val="2"/>
+        </w:rPr>
+        <w:br/>
+      </w:r>
+      <w:r>
+        <w:rPr>
+          <w:sz w:val="2"/>
+          <w:szCs w:val="2"/>
+        </w:rPr>
+        <w:br/>
+      </w:r>
+      <w:r>
+        <w:rPr>
+          <w:sz w:val="2"/>
+          <w:szCs w:val="2"/>
+        </w:rPr>
+        <w:br/>
+      </w:r>
+      <w:r>
+        <w:rPr>
+          <w:sz w:val="2"/>
+          <w:szCs w:val="2"/>
+        </w:rPr>
+        <w:br/>
+      </w:r>
+      <w:r>
+        <w:rPr>
+          <w:sz w:val="2"/>
+          <w:szCs w:val="2"/>
+        </w:rPr>
+        <w:br/>
+      </w:r>
+      <w:r>
+        <w:rPr>
+          <w:sz w:val="2"/>
+          <w:szCs w:val="2"/>
+        </w:rPr>
+        <w:br/>
+      </w:r>
+      <w:r>
+        <w:rPr>
+          <w:sz w:val="2"/>
+          <w:szCs w:val="2"/>
+        </w:rPr>
+        <w:br/>
+      </w:r>
+      <w:r>
+        <w:rPr>
+          <w:sz w:val="2"/>
+          <w:szCs w:val="2"/>
+        </w:rPr>
+        <w:br/>
+      </w:r>
+      <w:r>
+        <w:rPr>
+          <w:sz w:val="2"/>
+          <w:szCs w:val="2"/>
+        </w:rPr>
+        <w:br/>
+      </w:r>
+      <w:r>
+        <w:rPr>
+          <w:sz w:val="2"/>
+          <w:szCs w:val="2"/>
+        </w:rPr>
+        <w:br/>
+      </w:r>
+      <w:r>
+        <w:rPr>
+          <w:sz w:val="2"/>
+          <w:szCs w:val="2"/>
+        </w:rPr>
+        <w:br/>
       </w:r>
       <w:r>
         <w:rPr>
@@ -881,7 +943,6 @@
           <w:szCs w:val="28"/>
         </w:rPr>
       </w:pPr>
-      <w:proofErr w:type="spellStart"/>
       <w:r>
         <w:rPr>
           <w:sz w:val="22"/>
@@ -889,7 +950,6 @@
         </w:rPr>
         <w:t>summary_placeholder</w:t>
       </w:r>
-      <w:proofErr w:type="spellEnd"/>
     </w:p>
     <w:p>
       <w:pPr>
@@ -1520,7 +1580,6 @@
           <w:szCs w:val="10"/>
         </w:rPr>
       </w:pPr>
-      <w:proofErr w:type="spellStart"/>
       <w:r>
         <w:rPr>
           <w:rFonts w:eastAsia="Century Gothic" w:cs="Times New Roman"/>
@@ -1530,43 +1589,7 @@
           <w:sz w:val="22"/>
           <w:szCs w:val="22"/>
         </w:rPr>
-        <w:t>Kokilaben</w:t>
-      </w:r>
-      <w:proofErr w:type="spellEnd"/>
-      <w:r>
-        <w:rPr>
-          <w:rFonts w:eastAsia="Century Gothic" w:cs="Times New Roman"/>
-          <w:b/>
-          <w:bCs/>
-          <w:color w:val="043D68"/>
-          <w:sz w:val="22"/>
-          <w:szCs w:val="22"/>
-        </w:rPr>
-        <w:t xml:space="preserve"> </w:t>
-      </w:r>
-      <w:proofErr w:type="spellStart"/>
-      <w:r>
-        <w:rPr>
-          <w:rFonts w:eastAsia="Century Gothic" w:cs="Times New Roman"/>
-          <w:b/>
-          <w:bCs/>
-          <w:color w:val="043D68"/>
-          <w:sz w:val="22"/>
-          <w:szCs w:val="22"/>
-        </w:rPr>
-        <w:t>Dhirubhai</w:t>
-      </w:r>
-      <w:proofErr w:type="spellEnd"/>
-      <w:r>
-        <w:rPr>
-          <w:rFonts w:eastAsia="Century Gothic" w:cs="Times New Roman"/>
-          <w:b/>
-          <w:bCs/>
-          <w:color w:val="043D68"/>
-          <w:sz w:val="22"/>
-          <w:szCs w:val="22"/>
-        </w:rPr>
-        <w:t xml:space="preserve"> Ambani Hospital</w:t>
+        <w:t>Kokilaben Dhirubhai Ambani Hospital</w:t>
       </w:r>
       <w:bookmarkStart w:id="0" w:name="_Hlk161238943"/>
       <w:r>
@@ -1886,23 +1909,13 @@
           <w:szCs w:val="28"/>
         </w:rPr>
       </w:pPr>
-      <w:proofErr w:type="spellStart"/>
-      <w:r>
-        <w:rPr>
-          <w:bCs/>
-          <w:sz w:val="22"/>
-          <w:szCs w:val="28"/>
-        </w:rPr>
-        <w:t>Analysing</w:t>
-      </w:r>
-      <w:proofErr w:type="spellEnd"/>
-      <w:r>
-        <w:rPr>
-          <w:bCs/>
-          <w:sz w:val="22"/>
-          <w:szCs w:val="28"/>
-        </w:rPr>
-        <w:t xml:space="preserve"> and documenting reports on operational audits. </w:t>
+      <w:r>
+        <w:rPr>
+          <w:bCs/>
+          <w:sz w:val="22"/>
+          <w:szCs w:val="28"/>
+        </w:rPr>
+        <w:t xml:space="preserve">Analysing and documenting reports on operational audits. </w:t>
       </w:r>
     </w:p>
     <w:p>
@@ -1919,23 +1932,13 @@
           <w:szCs w:val="28"/>
         </w:rPr>
       </w:pPr>
-      <w:proofErr w:type="spellStart"/>
-      <w:r>
-        <w:rPr>
-          <w:bCs/>
-          <w:sz w:val="22"/>
-          <w:szCs w:val="28"/>
-        </w:rPr>
-        <w:t>Analysing</w:t>
-      </w:r>
-      <w:proofErr w:type="spellEnd"/>
-      <w:r>
-        <w:rPr>
-          <w:bCs/>
-          <w:sz w:val="22"/>
-          <w:szCs w:val="28"/>
-        </w:rPr>
-        <w:t xml:space="preserve"> and resolved issues utilizing professional independent judgment. </w:t>
+      <w:r>
+        <w:rPr>
+          <w:bCs/>
+          <w:sz w:val="22"/>
+          <w:szCs w:val="28"/>
+        </w:rPr>
+        <w:t xml:space="preserve">Analysing and resolved issues utilizing professional independent judgment. </w:t>
       </w:r>
     </w:p>
     <w:p>
@@ -2415,23 +2418,13 @@
           <w:szCs w:val="28"/>
         </w:rPr>
       </w:pPr>
-      <w:proofErr w:type="spellStart"/>
-      <w:r>
-        <w:rPr>
-          <w:bCs/>
-          <w:sz w:val="22"/>
-          <w:szCs w:val="28"/>
-        </w:rPr>
-        <w:t>Analysing</w:t>
-      </w:r>
-      <w:proofErr w:type="spellEnd"/>
-      <w:r>
-        <w:rPr>
-          <w:bCs/>
-          <w:sz w:val="22"/>
-          <w:szCs w:val="28"/>
-        </w:rPr>
-        <w:t xml:space="preserve"> and documenting reports on operational audits. </w:t>
+      <w:r>
+        <w:rPr>
+          <w:bCs/>
+          <w:sz w:val="22"/>
+          <w:szCs w:val="28"/>
+        </w:rPr>
+        <w:t xml:space="preserve">Analysing and documenting reports on operational audits. </w:t>
       </w:r>
     </w:p>
     <w:p>
@@ -2448,23 +2441,13 @@
           <w:szCs w:val="28"/>
         </w:rPr>
       </w:pPr>
-      <w:proofErr w:type="spellStart"/>
-      <w:r>
-        <w:rPr>
-          <w:bCs/>
-          <w:sz w:val="22"/>
-          <w:szCs w:val="28"/>
-        </w:rPr>
-        <w:t>Analysing</w:t>
-      </w:r>
-      <w:proofErr w:type="spellEnd"/>
-      <w:r>
-        <w:rPr>
-          <w:bCs/>
-          <w:sz w:val="22"/>
-          <w:szCs w:val="28"/>
-        </w:rPr>
-        <w:t xml:space="preserve"> and resolved issues utilizing professional independent judgment. </w:t>
+      <w:r>
+        <w:rPr>
+          <w:bCs/>
+          <w:sz w:val="22"/>
+          <w:szCs w:val="28"/>
+        </w:rPr>
+        <w:t xml:space="preserve">Analysing and resolved issues utilizing professional independent judgment. </w:t>
       </w:r>
     </w:p>
     <w:p>
@@ -2592,24 +2575,6 @@
     </w:p>
     <w:p>
       <w:pPr>
-        <w:spacing w:after="200" w:line="276" w:lineRule="auto"/>
-        <w:rPr>
-          <w:rFonts w:ascii="Bookman Old Style" w:hAnsi="Bookman Old Style"/>
-          <w:bCs/>
-        </w:rPr>
-      </w:pPr>
-    </w:p>
-    <w:p>
-      <w:pPr>
-        <w:spacing w:after="200" w:line="276" w:lineRule="auto"/>
-        <w:rPr>
-          <w:rFonts w:ascii="Bookman Old Style" w:hAnsi="Bookman Old Style"/>
-          <w:bCs/>
-        </w:rPr>
-      </w:pPr>
-    </w:p>
-    <w:p>
-      <w:pPr>
         <w:spacing w:after="80"/>
         <w:ind w:left="-105"/>
         <w:outlineLvl w:val="0"/>
@@ -2734,7 +2699,6 @@
           <w:szCs w:val="28"/>
           <w:lang w:val="en-IN"/>
         </w:rPr>
-        <w:lastRenderedPageBreak/>
         <w:t>Developing efficient IT systems and infrastructure to suffice the business and technology needs.</w:t>
       </w:r>
     </w:p>
@@ -2785,6 +2749,7 @@
           <w:szCs w:val="28"/>
           <w:lang w:val="en-IN"/>
         </w:rPr>
+        <w:lastRenderedPageBreak/>
         <w:t>Collecting information from end users about system performance.</w:t>
       </w:r>
     </w:p>
@@ -3252,7 +3217,6 @@
           <w:szCs w:val="2"/>
         </w:rPr>
       </w:pPr>
-      <w:proofErr w:type="spellStart"/>
       <w:r>
         <w:rPr>
           <w:color w:val="FFFFFF" w:themeColor="background1"/>
@@ -3261,7 +3225,6 @@
         </w:rPr>
         <w:t>job_description</w:t>
       </w:r>
-      <w:proofErr w:type="spellEnd"/>
     </w:p>
     <w:p>
       <w:pPr>
@@ -3579,7 +3542,7 @@
     <mc:AlternateContent>
       <mc:Choice Requires="v">
         <w:pict>
-          <v:shapetype w14:anchorId="6C0C4CE9" id="_x0000_t75" coordsize="21600,21600" o:spt="75" o:preferrelative="t" path="m@4@5l@4@11@9@11@9@5xe" filled="f" stroked="f">
+          <v:shapetype w14:anchorId="0898D6CB" id="_x0000_t75" coordsize="21600,21600" o:spt="75" o:preferrelative="t" path="m@4@5l@4@11@9@11@9@5xe" filled="f" stroked="f">
             <v:stroke joinstyle="miter"/>
             <v:formulas>
               <v:f eqn="if lineDrawn pixelLineWidth 0"/>
@@ -3598,17 +3561,17 @@
             <v:path o:extrusionok="f" gradientshapeok="t" o:connecttype="rect"/>
             <o:lock v:ext="edit" aspectratio="t"/>
           </v:shapetype>
-          <v:shape id="Picture 1323050672" o:spid="_x0000_i1025" type="#_x0000_t75" style="width:14.25pt;height:14.25pt;visibility:visible;mso-wrap-style:square">
+          <v:shape id="Picture 1808244332" o:spid="_x0000_i1025" type="#_x0000_t75" style="width:14.25pt;height:14.25pt;visibility:visible;mso-wrap-style:square">
             <v:imagedata r:id="rId1" o:title=""/>
           </v:shape>
         </w:pict>
       </mc:Choice>
       <mc:Fallback>
         <w:drawing>
-          <wp:inline distT="0" distB="0" distL="0" distR="0" wp14:anchorId="74275137" wp14:editId="2363A0FF">
+          <wp:inline distT="0" distB="0" distL="0" distR="0" wp14:anchorId="614143E0" wp14:editId="1FD5D33A">
             <wp:extent cx="180975" cy="180975"/>
             <wp:effectExtent l="0" t="0" r="0" b="0"/>
-            <wp:docPr id="1323050672" name="Picture 1323050672"/>
+            <wp:docPr id="1808244332" name="Picture 1808244332"/>
             <wp:cNvGraphicFramePr>
               <a:graphicFrameLocks xmlns:a="http://schemas.openxmlformats.org/drawingml/2006/main" noChangeAspect="1"/>
             </wp:cNvGraphicFramePr>
@@ -3659,17 +3622,17 @@
     <mc:AlternateContent>
       <mc:Choice Requires="v">
         <w:pict>
-          <v:shape w14:anchorId="479073CB" id="Picture 2008195145" o:spid="_x0000_i1025" type="#_x0000_t75" style="width:13.5pt;height:13.5pt;visibility:visible;mso-wrap-style:square">
+          <v:shape w14:anchorId="44A64CCF" id="Picture 1113866796" o:spid="_x0000_i1025" type="#_x0000_t75" style="width:13.5pt;height:13.5pt;visibility:visible;mso-wrap-style:square">
             <v:imagedata r:id="rId3" o:title=""/>
           </v:shape>
         </w:pict>
       </mc:Choice>
       <mc:Fallback>
         <w:drawing>
-          <wp:inline distT="0" distB="0" distL="0" distR="0" wp14:anchorId="40240D69" wp14:editId="42234684">
+          <wp:inline distT="0" distB="0" distL="0" distR="0" wp14:anchorId="69150C4B" wp14:editId="67858A3C">
             <wp:extent cx="171450" cy="171450"/>
             <wp:effectExtent l="0" t="0" r="0" b="0"/>
-            <wp:docPr id="2008195145" name="Picture 2008195145"/>
+            <wp:docPr id="1113866796" name="Picture 1113866796"/>
             <wp:cNvGraphicFramePr>
               <a:graphicFrameLocks xmlns:a="http://schemas.openxmlformats.org/drawingml/2006/main" noChangeAspect="1"/>
             </wp:cNvGraphicFramePr>
@@ -9156,7 +9119,7 @@
   <w:docParts>
     <w:docPart>
       <w:docPartPr>
-        <w:name w:val="95CF6406A7E3462BA65334B745EA2E67"/>
+        <w:name w:val="0C59CAD85D3D411C8F5F2E9EDD24B326"/>
         <w:category>
           <w:name w:val="General"/>
           <w:gallery w:val="placeholder"/>
@@ -9167,12 +9130,12 @@
         <w:behaviors>
           <w:behavior w:val="content"/>
         </w:behaviors>
-        <w:guid w:val="{E0912561-1851-4B5C-91B7-4FAFE3B9F594}"/>
+        <w:guid w:val="{530652F4-331C-47F0-870F-17546CB196BB}"/>
       </w:docPartPr>
       <w:docPartBody>
         <w:p>
           <w:pPr>
-            <w:pStyle w:val="95CF6406A7E3462BA65334B745EA2E67"/>
+            <w:pStyle w:val="0C59CAD85D3D411C8F5F2E9EDD24B326"/>
           </w:pPr>
           <w:r>
             <w:t>Contact</w:t>
@@ -9273,10 +9236,12 @@
   <w:rsids>
     <w:rsidRoot w:val="00E34792"/>
     <w:rsid w:val="00067665"/>
+    <w:rsid w:val="001D1246"/>
     <w:rsid w:val="00215E9D"/>
     <w:rsid w:val="00241CBB"/>
     <w:rsid w:val="0024572B"/>
     <w:rsid w:val="0029261A"/>
+    <w:rsid w:val="002C60E1"/>
     <w:rsid w:val="002D4868"/>
     <w:rsid w:val="00371755"/>
     <w:rsid w:val="003761B4"/>
@@ -9293,6 +9258,8 @@
     <w:rsid w:val="005651B5"/>
     <w:rsid w:val="00576A4C"/>
     <w:rsid w:val="005B628E"/>
+    <w:rsid w:val="00656107"/>
+    <w:rsid w:val="006575B7"/>
     <w:rsid w:val="00666EF2"/>
     <w:rsid w:val="006840BF"/>
     <w:rsid w:val="006C402D"/>
@@ -9305,11 +9272,13 @@
     <w:rsid w:val="00807B01"/>
     <w:rsid w:val="008254C8"/>
     <w:rsid w:val="008531F5"/>
+    <w:rsid w:val="00910B16"/>
     <w:rsid w:val="00965870"/>
     <w:rsid w:val="009C55AF"/>
     <w:rsid w:val="00A45147"/>
     <w:rsid w:val="00A91268"/>
     <w:rsid w:val="00B468E2"/>
+    <w:rsid w:val="00C13588"/>
     <w:rsid w:val="00C35EF3"/>
     <w:rsid w:val="00C60529"/>
     <w:rsid w:val="00C935FD"/>
@@ -9317,7 +9286,9 @@
     <w:rsid w:val="00CB7360"/>
     <w:rsid w:val="00CD3CC5"/>
     <w:rsid w:val="00D24ADE"/>
+    <w:rsid w:val="00DA7E7B"/>
     <w:rsid w:val="00E34792"/>
+    <w:rsid w:val="00E96979"/>
     <w:rsid w:val="00EA3BFF"/>
     <w:rsid w:val="00EE6126"/>
     <w:rsid w:val="00F114B3"/>
@@ -9771,10 +9742,18 @@
     <w:semiHidden/>
     <w:unhideWhenUsed/>
   </w:style>
-  <w:style w:type="paragraph" w:customStyle="1" w:styleId="95CF6406A7E3462BA65334B745EA2E67">
-    <w:name w:val="95CF6406A7E3462BA65334B745EA2E67"/>
+  <w:style w:type="paragraph" w:customStyle="1" w:styleId="0C59CAD85D3D411C8F5F2E9EDD24B326">
+    <w:name w:val="0C59CAD85D3D411C8F5F2E9EDD24B326"/>
+    <w:rsid w:val="006575B7"/>
+    <w:pPr>
+      <w:spacing w:line="278" w:lineRule="auto"/>
+    </w:pPr>
     <w:rPr>
+      <w:kern w:val="2"/>
+      <w:sz w:val="24"/>
+      <w:szCs w:val="24"/>
       <w:lang w:val="en-CA" w:eastAsia="en-CA"/>
+      <w14:ligatures w14:val="standardContextual"/>
     </w:rPr>
   </w:style>
 </w:styles>
@@ -10349,6 +10328,19 @@
 </file>
 
 <file path=customXml/item2.xml><?xml version="1.0" encoding="utf-8"?>
+<b:Sources xmlns:b="http://schemas.openxmlformats.org/officeDocument/2006/bibliography" xmlns="http://schemas.openxmlformats.org/officeDocument/2006/bibliography" SelectedStyle="/APASixthEditionOfficeOnline.xsl" StyleName="APA" Version="6"/>
+</file>
+
+<file path=customXml/item3.xml><?xml version="1.0" encoding="utf-8"?>
+<?mso-contentType ?>
+<FormTemplates xmlns="http://schemas.microsoft.com/sharepoint/v3/contenttype/forms">
+  <Display>DocumentLibraryForm</Display>
+  <Edit>DocumentLibraryForm</Edit>
+  <New>DocumentLibraryForm</New>
+</FormTemplates>
+</file>
+
+<file path=customXml/item4.xml><?xml version="1.0" encoding="utf-8"?>
 <p:properties xmlns:p="http://schemas.microsoft.com/office/2006/metadata/properties" xmlns:xsi="http://www.w3.org/2001/XMLSchema-instance" xmlns:pc="http://schemas.microsoft.com/office/infopath/2007/PartnerControls">
   <documentManagement>
     <_ip_UnifiedCompliancePolicyUIAction xmlns="http://schemas.microsoft.com/sharepoint/v3" xsi:nil="true"/>
@@ -10366,19 +10358,6 @@
     <MediaServiceKeyPoints xmlns="71af3243-3dd4-4a8d-8c0d-dd76da1f02a5" xsi:nil="true"/>
   </documentManagement>
 </p:properties>
-</file>
-
-<file path=customXml/item3.xml><?xml version="1.0" encoding="utf-8"?>
-<?mso-contentType ?>
-<FormTemplates xmlns="http://schemas.microsoft.com/sharepoint/v3/contenttype/forms">
-  <Display>DocumentLibraryForm</Display>
-  <Edit>DocumentLibraryForm</Edit>
-  <New>DocumentLibraryForm</New>
-</FormTemplates>
-</file>
-
-<file path=customXml/item4.xml><?xml version="1.0" encoding="utf-8"?>
-<b:Sources xmlns:b="http://schemas.openxmlformats.org/officeDocument/2006/bibliography" xmlns="http://schemas.openxmlformats.org/officeDocument/2006/bibliography" SelectedStyle="/APASixthEditionOfficeOnline.xsl" StyleName="APA" Version="6"/>
 </file>
 
 <file path=customXml/itemProps1.xml><?xml version="1.0" encoding="utf-8"?>
@@ -10403,13 +10382,9 @@
 </file>
 
 <file path=customXml/itemProps2.xml><?xml version="1.0" encoding="utf-8"?>
-<ds:datastoreItem xmlns:ds="http://schemas.openxmlformats.org/officeDocument/2006/customXml" ds:itemID="{453ACD3A-016A-4DA1-BDB8-A4D0D5066FFD}">
+<ds:datastoreItem xmlns:ds="http://schemas.openxmlformats.org/officeDocument/2006/customXml" ds:itemID="{FDFCF9E5-1071-4C3D-AA44-7E8B97CFD0B3}">
   <ds:schemaRefs>
-    <ds:schemaRef ds:uri="http://schemas.microsoft.com/office/2006/metadata/properties"/>
-    <ds:schemaRef ds:uri="http://schemas.microsoft.com/office/infopath/2007/PartnerControls"/>
-    <ds:schemaRef ds:uri="http://schemas.microsoft.com/sharepoint/v3"/>
-    <ds:schemaRef ds:uri="71af3243-3dd4-4a8d-8c0d-dd76da1f02a5"/>
-    <ds:schemaRef ds:uri="230e9df3-be65-4c73-a93b-d1236ebd677e"/>
+    <ds:schemaRef ds:uri="http://schemas.openxmlformats.org/officeDocument/2006/bibliography"/>
   </ds:schemaRefs>
 </ds:datastoreItem>
 </file>
@@ -10423,9 +10398,13 @@
 </file>
 
 <file path=customXml/itemProps4.xml><?xml version="1.0" encoding="utf-8"?>
-<ds:datastoreItem xmlns:ds="http://schemas.openxmlformats.org/officeDocument/2006/customXml" ds:itemID="{FDFCF9E5-1071-4C3D-AA44-7E8B97CFD0B3}">
+<ds:datastoreItem xmlns:ds="http://schemas.openxmlformats.org/officeDocument/2006/customXml" ds:itemID="{453ACD3A-016A-4DA1-BDB8-A4D0D5066FFD}">
   <ds:schemaRefs>
-    <ds:schemaRef ds:uri="http://schemas.openxmlformats.org/officeDocument/2006/bibliography"/>
+    <ds:schemaRef ds:uri="http://schemas.microsoft.com/office/2006/metadata/properties"/>
+    <ds:schemaRef ds:uri="http://schemas.microsoft.com/office/infopath/2007/PartnerControls"/>
+    <ds:schemaRef ds:uri="http://schemas.microsoft.com/sharepoint/v3"/>
+    <ds:schemaRef ds:uri="71af3243-3dd4-4a8d-8c0d-dd76da1f02a5"/>
+    <ds:schemaRef ds:uri="230e9df3-be65-4c73-a93b-d1236ebd677e"/>
   </ds:schemaRefs>
 </ds:datastoreItem>
 </file>
</xml_diff>